<commit_message>
update pinout files including switch overide
</commit_message>
<xml_diff>
--- a/main/overide_switch_manual.docx
+++ b/main/overide_switch_manual.docx
@@ -1,6 +1,6 @@
 
 <file path=word/document.xml><?xml version="1.0" encoding="utf-8"?>
-<w:document xmlns:wpc="http://schemas.microsoft.com/office/word/2010/wordprocessingCanvas" xmlns:cx="http://schemas.microsoft.com/office/drawing/2014/chartex" xmlns:cx1="http://schemas.microsoft.com/office/drawing/2015/9/8/chartex" xmlns:cx2="http://schemas.microsoft.com/office/drawing/2015/10/21/chartex" xmlns:cx3="http://schemas.microsoft.com/office/drawing/2016/5/9/chartex" xmlns:cx4="http://schemas.microsoft.com/office/drawing/2016/5/10/chartex" xmlns:cx5="http://schemas.microsoft.com/office/drawing/2016/5/11/chartex" xmlns:cx6="http://schemas.microsoft.com/office/drawing/2016/5/12/chartex" xmlns:cx7="http://schemas.microsoft.com/office/drawing/2016/5/13/chartex" xmlns:cx8="http://schemas.microsoft.com/office/drawing/2016/5/14/chartex" xmlns:mc="http://schemas.openxmlformats.org/markup-compatibility/2006" xmlns:aink="http://schemas.microsoft.com/office/drawing/2016/ink" xmlns:am3d="http://schemas.microsoft.com/office/drawing/2017/model3d" xmlns:o="urn:schemas-microsoft-com:office:office" xmlns:r="http://schemas.openxmlformats.org/officeDocument/2006/relationships" xmlns:m="http://schemas.openxmlformats.org/officeDocument/2006/math" xmlns:v="urn:schemas-microsoft-com:vml" xmlns:wp14="http://schemas.microsoft.com/office/word/2010/wordprocessingDrawing" xmlns:wp="http://schemas.openxmlformats.org/drawingml/2006/wordprocessingDrawing" xmlns:w10="urn:schemas-microsoft-com:office:word" xmlns:w="http://schemas.openxmlformats.org/wordprocessingml/2006/main" xmlns:w14="http://schemas.microsoft.com/office/word/2010/wordml" xmlns:w15="http://schemas.microsoft.com/office/word/2012/wordml" xmlns:w16cex="http://schemas.microsoft.com/office/word/2018/wordml/cex" xmlns:w16cid="http://schemas.microsoft.com/office/word/2016/wordml/cid" xmlns:w16="http://schemas.microsoft.com/office/word/2018/wordml" xmlns:w16sdtdh="http://schemas.microsoft.com/office/word/2020/wordml/sdtdatahash" xmlns:w16se="http://schemas.microsoft.com/office/word/2015/wordml/symex" xmlns:wpg="http://schemas.microsoft.com/office/word/2010/wordprocessingGroup" xmlns:wpi="http://schemas.microsoft.com/office/word/2010/wordprocessingInk" xmlns:wne="http://schemas.microsoft.com/office/word/2006/wordml" xmlns:wps="http://schemas.microsoft.com/office/word/2010/wordprocessingShape" mc:Ignorable="w14 w15 w16se w16cid w16 w16cex w16sdtdh wp14">
+<w:document xmlns:wpc="http://schemas.microsoft.com/office/word/2010/wordprocessingCanvas" xmlns:cx="http://schemas.microsoft.com/office/drawing/2014/chartex" xmlns:cx1="http://schemas.microsoft.com/office/drawing/2015/9/8/chartex" xmlns:cx2="http://schemas.microsoft.com/office/drawing/2015/10/21/chartex" xmlns:cx3="http://schemas.microsoft.com/office/drawing/2016/5/9/chartex" xmlns:cx4="http://schemas.microsoft.com/office/drawing/2016/5/10/chartex" xmlns:cx5="http://schemas.microsoft.com/office/drawing/2016/5/11/chartex" xmlns:cx6="http://schemas.microsoft.com/office/drawing/2016/5/12/chartex" xmlns:cx7="http://schemas.microsoft.com/office/drawing/2016/5/13/chartex" xmlns:cx8="http://schemas.microsoft.com/office/drawing/2016/5/14/chartex" xmlns:mc="http://schemas.openxmlformats.org/markup-compatibility/2006" xmlns:aink="http://schemas.microsoft.com/office/drawing/2016/ink" xmlns:am3d="http://schemas.microsoft.com/office/drawing/2017/model3d" xmlns:o="urn:schemas-microsoft-com:office:office" xmlns:oel="http://schemas.microsoft.com/office/2019/extlst" xmlns:r="http://schemas.openxmlformats.org/officeDocument/2006/relationships" xmlns:m="http://schemas.openxmlformats.org/officeDocument/2006/math" xmlns:v="urn:schemas-microsoft-com:vml" xmlns:wp14="http://schemas.microsoft.com/office/word/2010/wordprocessingDrawing" xmlns:wp="http://schemas.openxmlformats.org/drawingml/2006/wordprocessingDrawing" xmlns:w10="urn:schemas-microsoft-com:office:word" xmlns:w="http://schemas.openxmlformats.org/wordprocessingml/2006/main" xmlns:w14="http://schemas.microsoft.com/office/word/2010/wordml" xmlns:w15="http://schemas.microsoft.com/office/word/2012/wordml" xmlns:w16cex="http://schemas.microsoft.com/office/word/2018/wordml/cex" xmlns:w16cid="http://schemas.microsoft.com/office/word/2016/wordml/cid" xmlns:w16="http://schemas.microsoft.com/office/word/2018/wordml" xmlns:w16sdtdh="http://schemas.microsoft.com/office/word/2020/wordml/sdtdatahash" xmlns:w16se="http://schemas.microsoft.com/office/word/2015/wordml/symex" xmlns:wpg="http://schemas.microsoft.com/office/word/2010/wordprocessingGroup" xmlns:wpi="http://schemas.microsoft.com/office/word/2010/wordprocessingInk" xmlns:wne="http://schemas.microsoft.com/office/word/2006/wordml" xmlns:wps="http://schemas.microsoft.com/office/word/2010/wordprocessingShape" mc:Ignorable="w14 w15 w16se w16cid w16 w16cex w16sdtdh wp14">
   <w:body>
     <w:p>
       <w:r>
@@ -1783,7 +1783,7 @@
               <w:rPr>
                 <w:lang w:val="en-US"/>
               </w:rPr>
-              <w:t>9</w:t>
+              <w:t>2</w:t>
             </w:r>
           </w:p>
         </w:tc>
@@ -1824,39 +1824,9 @@
             </w:pPr>
             <w:r>
               <w:rPr>
-                <w:b/>
-                <w:bCs/>
-                <w:color w:val="FF0000"/>
                 <w:lang w:val="en-US"/>
               </w:rPr>
-              <w:t>11</w:t>
-            </w:r>
-            <w:r>
-              <w:rPr>
-                <w:lang w:val="en-US"/>
-              </w:rPr>
-              <w:t xml:space="preserve"> (for 5V) OR </w:t>
-            </w:r>
-            <w:r>
-              <w:rPr>
-                <w:b/>
-                <w:bCs/>
-                <w:color w:val="FF0000"/>
-                <w:lang w:val="en-US"/>
-              </w:rPr>
-              <w:t>2</w:t>
-            </w:r>
-            <w:r>
-              <w:rPr>
-                <w:lang w:val="en-US"/>
-              </w:rPr>
-              <w:t xml:space="preserve"> (for </w:t>
-            </w:r>
-            <w:r>
-              <w:rPr>
-                <w:lang w:val="en-US"/>
-              </w:rPr>
-              <w:t>PWM) TODO</w:t>
+              <w:t>8</w:t>
             </w:r>
           </w:p>
         </w:tc>
@@ -2055,31 +2025,7 @@
           <w:rtl/>
           <w:lang w:val="en-US"/>
         </w:rPr>
-        <w:t>הערה: פינים 4,5,6 מקוצרים ביניהם ולאדמה.</w:t>
-      </w:r>
-    </w:p>
-    <w:p>
-      <w:pPr>
-        <w:bidi/>
-        <w:rPr>
-          <w:rFonts w:hint="cs"/>
-          <w:rtl/>
-          <w:lang w:val="en-US"/>
-        </w:rPr>
-      </w:pPr>
-      <w:r>
-        <w:rPr>
-          <w:rFonts w:hint="cs"/>
-          <w:rtl/>
-          <w:lang w:val="en-US"/>
-        </w:rPr>
-        <w:t>הערה: פין 2 יהיה מחובר או ל</w:t>
-      </w:r>
-      <w:r>
-        <w:rPr>
-          <w:lang w:val="en-US"/>
-        </w:rPr>
-        <w:t>5V</w:t>
+        <w:t>הער</w:t>
       </w:r>
       <w:r>
         <w:rPr>
@@ -2087,14 +2033,7 @@
           <w:rtl/>
           <w:lang w:val="en-US"/>
         </w:rPr>
-        <w:t xml:space="preserve"> או ל</w:t>
-      </w:r>
-      <w:r>
-        <w:rPr>
-          <w:rFonts w:hint="cs"/>
-          <w:lang w:val="en-US"/>
-        </w:rPr>
-        <w:t>PWM</w:t>
+        <w:t>ות</w:t>
       </w:r>
       <w:r>
         <w:rPr>
@@ -2102,7 +2041,103 @@
           <w:rtl/>
           <w:lang w:val="en-US"/>
         </w:rPr>
-        <w:t xml:space="preserve"> שנוציא לו מהבקר, אנחנו עוד צריכים לחשוב על זה ולהתייעץ עם יורי.</w:t>
+        <w:t>:</w:t>
+      </w:r>
+      <w:r>
+        <w:rPr>
+          <w:rtl/>
+          <w:lang w:val="en-US"/>
+        </w:rPr>
+        <w:br/>
+      </w:r>
+      <w:r>
+        <w:rPr>
+          <w:rFonts w:hint="cs"/>
+          <w:rtl/>
+          <w:lang w:val="en-US"/>
+        </w:rPr>
+        <w:t>פינים 1,3 מחוברים ל</w:t>
+      </w:r>
+      <w:r>
+        <w:rPr>
+          <w:rFonts w:hint="cs"/>
+          <w:lang w:val="en-US"/>
+        </w:rPr>
+        <w:t>GPIO</w:t>
+      </w:r>
+      <w:r>
+        <w:rPr>
+          <w:rFonts w:hint="cs"/>
+          <w:rtl/>
+          <w:lang w:val="en-US"/>
+        </w:rPr>
+        <w:t xml:space="preserve"> של הבקר ומעבירים להם מידע באמצעות מתח (0 או 1)</w:t>
+      </w:r>
+      <w:r>
+        <w:rPr>
+          <w:rtl/>
+          <w:lang w:val="en-US"/>
+        </w:rPr>
+        <w:br/>
+      </w:r>
+      <w:r>
+        <w:rPr>
+          <w:rFonts w:hint="cs"/>
+          <w:rtl/>
+          <w:lang w:val="en-US"/>
+        </w:rPr>
+        <w:t>פין 2 מחובר ל</w:t>
+      </w:r>
+      <w:r>
+        <w:rPr>
+          <w:rFonts w:hint="cs"/>
+          <w:lang w:val="en-US"/>
+        </w:rPr>
+        <w:t>GPIO</w:t>
+      </w:r>
+      <w:r>
+        <w:rPr>
+          <w:rFonts w:hint="cs"/>
+          <w:rtl/>
+          <w:lang w:val="en-US"/>
+        </w:rPr>
+        <w:t xml:space="preserve"> של הבקר ומוציא מידע לפינים 1,3 דרך הסוויץ', באותה מידה גם יכול להיות מחובר ל</w:t>
+      </w:r>
+      <w:r>
+        <w:rPr>
+          <w:rFonts w:hint="cs"/>
+          <w:lang w:val="en-US"/>
+        </w:rPr>
+        <w:t>VDD</w:t>
+      </w:r>
+      <w:r>
+        <w:rPr>
+          <w:rFonts w:hint="cs"/>
+          <w:rtl/>
+          <w:lang w:val="en-US"/>
+        </w:rPr>
+        <w:t xml:space="preserve"> של הבקר.</w:t>
+      </w:r>
+      <w:r>
+        <w:rPr>
+          <w:rtl/>
+          <w:lang w:val="en-US"/>
+        </w:rPr>
+        <w:br/>
+      </w:r>
+      <w:r>
+        <w:rPr>
+          <w:rFonts w:hint="cs"/>
+          <w:rtl/>
+          <w:lang w:val="en-US"/>
+        </w:rPr>
+        <w:t>פינים 4,5,6 מקוצרים ביניהם ולאדמה.</w:t>
+      </w:r>
+      <w:r>
+        <w:rPr>
+          <w:lang w:val="en-US"/>
+        </w:rPr>
+        <w:br/>
       </w:r>
     </w:p>
     <w:sectPr>

</xml_diff>